<commit_message>
Updated Apriori.py on 2021-04-02. Still have a bit more to write. Need to finish testing. Going to run Apriori.py on the genotype to phenotype dataset from ML_Project_1.
</commit_message>
<xml_diff>
--- a/ML_Project_2/ML_Project2_ksm272.docx
+++ b/ML_Project_2/ML_Project2_ksm272.docx
@@ -1881,213 +1881,6 @@
           <w:color w:val="000000" w:themeColor="text1"/>
         </w:rPr>
         <w:t xml:space="preserve">Input: </w:t>
-      </w:r>
-    </w:p>
-    <w:p>
-      <w:pPr>
-        <w:rPr>
-          <w:rFonts w:cstheme="minorHAnsi"/>
-          <w:color w:val="000000" w:themeColor="text1"/>
-        </w:rPr>
-      </w:pPr>
-    </w:p>
-    <w:p>
-      <w:pPr>
-        <w:rPr>
-          <w:rFonts w:cstheme="minorHAnsi"/>
-          <w:color w:val="000000" w:themeColor="text1"/>
-        </w:rPr>
-      </w:pPr>
-    </w:p>
-    <w:p>
-      <w:pPr>
-        <w:rPr>
-          <w:rFonts w:cstheme="minorHAnsi"/>
-          <w:color w:val="000000" w:themeColor="text1"/>
-        </w:rPr>
-      </w:pPr>
-    </w:p>
-    <w:p>
-      <w:pPr>
-        <w:rPr>
-          <w:rFonts w:cstheme="minorHAnsi"/>
-          <w:color w:val="000000" w:themeColor="text1"/>
-        </w:rPr>
-      </w:pPr>
-    </w:p>
-    <w:p>
-      <w:pPr>
-        <w:rPr>
-          <w:rFonts w:cstheme="minorHAnsi"/>
-          <w:color w:val="000000" w:themeColor="text1"/>
-        </w:rPr>
-      </w:pPr>
-    </w:p>
-    <w:p>
-      <w:pPr>
-        <w:rPr>
-          <w:rFonts w:cstheme="minorHAnsi"/>
-          <w:color w:val="000000" w:themeColor="text1"/>
-        </w:rPr>
-      </w:pPr>
-    </w:p>
-    <w:p>
-      <w:pPr>
-        <w:rPr>
-          <w:rFonts w:cstheme="minorHAnsi"/>
-          <w:color w:val="000000" w:themeColor="text1"/>
-        </w:rPr>
-      </w:pPr>
-    </w:p>
-    <w:p>
-      <w:pPr>
-        <w:rPr>
-          <w:rFonts w:eastAsiaTheme="minorEastAsia" w:cstheme="minorHAnsi"/>
-          <w:color w:val="000000" w:themeColor="text1"/>
-        </w:rPr>
-      </w:pPr>
-      <w:r>
-        <w:rPr>
-          <w:rFonts w:cstheme="minorHAnsi"/>
-          <w:color w:val="000000" w:themeColor="text1"/>
-        </w:rPr>
-        <w:t>support(</w:t>
-      </w:r>
-      <w:proofErr w:type="spellStart"/>
-      <w:r>
-        <w:rPr>
-          <w:rFonts w:cstheme="minorHAnsi"/>
-          <w:color w:val="000000" w:themeColor="text1"/>
-        </w:rPr>
-        <w:t>itemX</w:t>
-      </w:r>
-      <w:proofErr w:type="spellEnd"/>
-      <w:r>
-        <w:rPr>
-          <w:rFonts w:cstheme="minorHAnsi"/>
-          <w:color w:val="000000" w:themeColor="text1"/>
-        </w:rPr>
-        <w:t xml:space="preserve">) = </w:t>
-      </w:r>
-      <w:r>
-        <w:rPr>
-          <w:rFonts w:cstheme="minorHAnsi"/>
-          <w:color w:val="000000" w:themeColor="text1"/>
-        </w:rPr>
-        <w:t xml:space="preserve">Number of transactions that </w:t>
-      </w:r>
-      <w:proofErr w:type="spellStart"/>
-      <w:r>
-        <w:rPr>
-          <w:rFonts w:cstheme="minorHAnsi"/>
-          <w:color w:val="000000" w:themeColor="text1"/>
-        </w:rPr>
-        <w:t>itemX</w:t>
-      </w:r>
-      <w:proofErr w:type="spellEnd"/>
-      <w:r>
-        <w:rPr>
-          <w:rFonts w:cstheme="minorHAnsi"/>
-          <w:color w:val="000000" w:themeColor="text1"/>
-        </w:rPr>
-        <w:t xml:space="preserve"> appears</w:t>
-      </w:r>
-    </w:p>
-    <w:p>
-      <w:pPr>
-        <w:rPr>
-          <w:rFonts w:cstheme="minorHAnsi"/>
-          <w:color w:val="000000" w:themeColor="text1"/>
-        </w:rPr>
-      </w:pPr>
-    </w:p>
-    <w:p>
-      <w:pPr>
-        <w:rPr>
-          <w:rFonts w:cstheme="minorHAnsi"/>
-          <w:color w:val="000000" w:themeColor="text1"/>
-        </w:rPr>
-      </w:pPr>
-      <w:r>
-        <w:rPr>
-          <w:rFonts w:cstheme="minorHAnsi"/>
-          <w:color w:val="000000" w:themeColor="text1"/>
-        </w:rPr>
-        <w:t xml:space="preserve">function </w:t>
-      </w:r>
-      <w:proofErr w:type="gramStart"/>
-      <w:r>
-        <w:rPr>
-          <w:rFonts w:cstheme="minorHAnsi"/>
-          <w:color w:val="000000" w:themeColor="text1"/>
-        </w:rPr>
-        <w:t>support(</w:t>
-      </w:r>
-      <w:proofErr w:type="spellStart"/>
-      <w:proofErr w:type="gramEnd"/>
-      <w:r>
-        <w:rPr>
-          <w:rFonts w:cstheme="minorHAnsi"/>
-          <w:color w:val="000000" w:themeColor="text1"/>
-        </w:rPr>
-        <w:t>itemX</w:t>
-      </w:r>
-      <w:proofErr w:type="spellEnd"/>
-      <w:r>
-        <w:rPr>
-          <w:rFonts w:cstheme="minorHAnsi"/>
-          <w:color w:val="000000" w:themeColor="text1"/>
-        </w:rPr>
-        <w:t xml:space="preserve">, </w:t>
-      </w:r>
-      <w:proofErr w:type="spellStart"/>
-      <w:r>
-        <w:rPr>
-          <w:rFonts w:cstheme="minorHAnsi"/>
-          <w:color w:val="000000" w:themeColor="text1"/>
-        </w:rPr>
-        <w:t>total_transactions</w:t>
-      </w:r>
-      <w:proofErr w:type="spellEnd"/>
-      <w:r>
-        <w:rPr>
-          <w:rFonts w:cstheme="minorHAnsi"/>
-          <w:color w:val="000000" w:themeColor="text1"/>
-        </w:rPr>
-        <w:t>)</w:t>
-      </w:r>
-    </w:p>
-    <w:p>
-      <w:pPr>
-        <w:rPr>
-          <w:rFonts w:cstheme="minorHAnsi"/>
-          <w:color w:val="000000" w:themeColor="text1"/>
-        </w:rPr>
-      </w:pPr>
-    </w:p>
-    <w:p>
-      <w:pPr>
-        <w:ind w:firstLine="720"/>
-        <w:rPr>
-          <w:rFonts w:eastAsiaTheme="minorEastAsia" w:cstheme="minorHAnsi"/>
-          <w:color w:val="000000" w:themeColor="text1"/>
-        </w:rPr>
-      </w:pPr>
-    </w:p>
-    <w:p>
-      <w:pPr>
-        <w:ind w:firstLine="720"/>
-        <w:rPr>
-          <w:rFonts w:cstheme="minorHAnsi"/>
-          <w:color w:val="000000" w:themeColor="text1"/>
-        </w:rPr>
-      </w:pPr>
-      <w:r>
-        <w:rPr>
-          <w:rFonts w:cstheme="minorHAnsi"/>
-          <w:color w:val="000000" w:themeColor="text1"/>
-        </w:rPr>
-        <w:t>return support</w:t>
       </w:r>
     </w:p>
     <w:p>
@@ -2193,6 +1986,180 @@
           <w:color w:val="000000" w:themeColor="text1"/>
         </w:rPr>
       </w:pPr>
+      <w:r>
+        <w:rPr>
+          <w:rFonts w:cstheme="minorHAnsi"/>
+          <w:color w:val="000000" w:themeColor="text1"/>
+        </w:rPr>
+        <w:t>Support</w:t>
+      </w:r>
+    </w:p>
+    <w:p>
+      <w:pPr>
+        <w:rPr>
+          <w:rFonts w:cstheme="minorHAnsi"/>
+          <w:color w:val="000000" w:themeColor="text1"/>
+        </w:rPr>
+      </w:pPr>
+    </w:p>
+    <w:p>
+      <w:pPr>
+        <w:rPr>
+          <w:rFonts w:eastAsiaTheme="minorEastAsia" w:cstheme="minorHAnsi"/>
+          <w:color w:val="000000" w:themeColor="text1"/>
+        </w:rPr>
+      </w:pPr>
+      <w:r>
+        <w:rPr>
+          <w:rFonts w:cstheme="minorHAnsi"/>
+          <w:color w:val="000000" w:themeColor="text1"/>
+        </w:rPr>
+        <w:t>support(</w:t>
+      </w:r>
+      <w:proofErr w:type="spellStart"/>
+      <w:r>
+        <w:rPr>
+          <w:rFonts w:cstheme="minorHAnsi"/>
+          <w:color w:val="000000" w:themeColor="text1"/>
+        </w:rPr>
+        <w:t>itemX</w:t>
+      </w:r>
+      <w:proofErr w:type="spellEnd"/>
+      <w:r>
+        <w:rPr>
+          <w:rFonts w:cstheme="minorHAnsi"/>
+          <w:color w:val="000000" w:themeColor="text1"/>
+        </w:rPr>
+        <w:t xml:space="preserve">) = </w:t>
+      </w:r>
+      <w:r>
+        <w:rPr>
+          <w:rFonts w:cstheme="minorHAnsi"/>
+          <w:color w:val="000000" w:themeColor="text1"/>
+        </w:rPr>
+        <w:t xml:space="preserve">Number of transactions that </w:t>
+      </w:r>
+      <w:proofErr w:type="spellStart"/>
+      <w:r>
+        <w:rPr>
+          <w:rFonts w:cstheme="minorHAnsi"/>
+          <w:color w:val="000000" w:themeColor="text1"/>
+        </w:rPr>
+        <w:t>itemX</w:t>
+      </w:r>
+      <w:proofErr w:type="spellEnd"/>
+      <w:r>
+        <w:rPr>
+          <w:rFonts w:cstheme="minorHAnsi"/>
+          <w:color w:val="000000" w:themeColor="text1"/>
+        </w:rPr>
+        <w:t xml:space="preserve"> appears</w:t>
+      </w:r>
+    </w:p>
+    <w:p>
+      <w:pPr>
+        <w:rPr>
+          <w:rFonts w:cstheme="minorHAnsi"/>
+          <w:color w:val="000000" w:themeColor="text1"/>
+        </w:rPr>
+      </w:pPr>
+    </w:p>
+    <w:p>
+      <w:pPr>
+        <w:rPr>
+          <w:rFonts w:cstheme="minorHAnsi"/>
+          <w:color w:val="000000" w:themeColor="text1"/>
+        </w:rPr>
+      </w:pPr>
+      <w:r>
+        <w:rPr>
+          <w:rFonts w:cstheme="minorHAnsi"/>
+          <w:color w:val="000000" w:themeColor="text1"/>
+        </w:rPr>
+        <w:t xml:space="preserve">function </w:t>
+      </w:r>
+      <w:proofErr w:type="gramStart"/>
+      <w:r>
+        <w:rPr>
+          <w:rFonts w:cstheme="minorHAnsi"/>
+          <w:color w:val="000000" w:themeColor="text1"/>
+        </w:rPr>
+        <w:t>support(</w:t>
+      </w:r>
+      <w:proofErr w:type="spellStart"/>
+      <w:proofErr w:type="gramEnd"/>
+      <w:r>
+        <w:rPr>
+          <w:rFonts w:cstheme="minorHAnsi"/>
+          <w:color w:val="000000" w:themeColor="text1"/>
+        </w:rPr>
+        <w:t>itemX</w:t>
+      </w:r>
+      <w:proofErr w:type="spellEnd"/>
+      <w:r>
+        <w:rPr>
+          <w:rFonts w:cstheme="minorHAnsi"/>
+          <w:color w:val="000000" w:themeColor="text1"/>
+        </w:rPr>
+        <w:t xml:space="preserve">, </w:t>
+      </w:r>
+      <w:proofErr w:type="spellStart"/>
+      <w:r>
+        <w:rPr>
+          <w:rFonts w:cstheme="minorHAnsi"/>
+          <w:color w:val="000000" w:themeColor="text1"/>
+        </w:rPr>
+        <w:t>total_transactions</w:t>
+      </w:r>
+      <w:proofErr w:type="spellEnd"/>
+      <w:r>
+        <w:rPr>
+          <w:rFonts w:cstheme="minorHAnsi"/>
+          <w:color w:val="000000" w:themeColor="text1"/>
+        </w:rPr>
+        <w:t>)</w:t>
+      </w:r>
+    </w:p>
+    <w:p>
+      <w:pPr>
+        <w:rPr>
+          <w:rFonts w:cstheme="minorHAnsi"/>
+          <w:color w:val="000000" w:themeColor="text1"/>
+        </w:rPr>
+      </w:pPr>
+    </w:p>
+    <w:p>
+      <w:pPr>
+        <w:ind w:firstLine="720"/>
+        <w:rPr>
+          <w:rFonts w:eastAsiaTheme="minorEastAsia" w:cstheme="minorHAnsi"/>
+          <w:color w:val="000000" w:themeColor="text1"/>
+        </w:rPr>
+      </w:pPr>
+    </w:p>
+    <w:p>
+      <w:pPr>
+        <w:ind w:firstLine="720"/>
+        <w:rPr>
+          <w:rFonts w:cstheme="minorHAnsi"/>
+          <w:color w:val="000000" w:themeColor="text1"/>
+        </w:rPr>
+      </w:pPr>
+      <w:r>
+        <w:rPr>
+          <w:rFonts w:cstheme="minorHAnsi"/>
+          <w:color w:val="000000" w:themeColor="text1"/>
+        </w:rPr>
+        <w:t>return support</w:t>
+      </w:r>
+    </w:p>
+    <w:p>
+      <w:pPr>
+        <w:rPr>
+          <w:rFonts w:cstheme="minorHAnsi"/>
+          <w:color w:val="000000" w:themeColor="text1"/>
+        </w:rPr>
+      </w:pPr>
     </w:p>
     <w:p>
       <w:pPr>
@@ -2237,6 +2204,7 @@
           <w:rFonts w:cstheme="minorHAnsi"/>
           <w:color w:val="000000" w:themeColor="text1"/>
         </w:rPr>
+        <w:lastRenderedPageBreak/>
         <w:t xml:space="preserve">function </w:t>
       </w:r>
       <w:proofErr w:type="gramStart"/>
@@ -3324,7 +3292,93 @@
           <w:rFonts w:cstheme="minorHAnsi"/>
           <w:color w:val="000000" w:themeColor="text1"/>
         </w:rPr>
-        <w:t xml:space="preserve">. An expansion </w:t>
+        <w:t xml:space="preserve">. An expansion plan is </w:t>
+      </w:r>
+      <w:r>
+        <w:rPr>
+          <w:rFonts w:cstheme="minorHAnsi"/>
+          <w:color w:val="000000" w:themeColor="text1"/>
+        </w:rPr>
+        <w:t xml:space="preserve">covered in the </w:t>
+      </w:r>
+      <w:r>
+        <w:rPr>
+          <w:rFonts w:cstheme="minorHAnsi"/>
+          <w:color w:val="000000" w:themeColor="text1"/>
+        </w:rPr>
+        <w:t>next</w:t>
+      </w:r>
+      <w:r>
+        <w:rPr>
+          <w:rFonts w:cstheme="minorHAnsi"/>
+          <w:color w:val="000000" w:themeColor="text1"/>
+        </w:rPr>
+        <w:t xml:space="preserve"> Implementation section</w:t>
+      </w:r>
+      <w:r>
+        <w:rPr>
+          <w:rFonts w:cstheme="minorHAnsi"/>
+          <w:color w:val="000000" w:themeColor="text1"/>
+        </w:rPr>
+        <w:t>s</w:t>
+      </w:r>
+      <w:r>
+        <w:rPr>
+          <w:rFonts w:cstheme="minorHAnsi"/>
+          <w:color w:val="000000" w:themeColor="text1"/>
+        </w:rPr>
+        <w:t xml:space="preserve">. </w:t>
+      </w:r>
+      <w:r>
+        <w:rPr>
+          <w:rFonts w:cstheme="minorHAnsi"/>
+          <w:color w:val="000000" w:themeColor="text1"/>
+        </w:rPr>
+        <w:t xml:space="preserve">Smaller test datasets are easier to evaluate correct answers given a transaction database. The support, confidence, and lift values for each candidate itemset are simple and quick. Once </w:t>
+      </w:r>
+      <w:r>
+        <w:rPr>
+          <w:rFonts w:cstheme="minorHAnsi"/>
+          <w:color w:val="000000" w:themeColor="text1"/>
+        </w:rPr>
+        <w:t>I am</w:t>
+      </w:r>
+      <w:r>
+        <w:rPr>
+          <w:rFonts w:cstheme="minorHAnsi"/>
+          <w:color w:val="000000" w:themeColor="text1"/>
+        </w:rPr>
+        <w:t xml:space="preserve"> confident that the algorithm is working correctly the idea is to iron out potential bugs that </w:t>
+      </w:r>
+      <w:r>
+        <w:rPr>
+          <w:rFonts w:cstheme="minorHAnsi"/>
+          <w:color w:val="000000" w:themeColor="text1"/>
+        </w:rPr>
+        <w:t>I</w:t>
+      </w:r>
+      <w:r>
+        <w:rPr>
+          <w:rFonts w:cstheme="minorHAnsi"/>
+          <w:color w:val="000000" w:themeColor="text1"/>
+        </w:rPr>
+        <w:t xml:space="preserve"> did not anticipate when working with smaller datasets. Intermediate sized datasets will be </w:t>
+      </w:r>
+      <w:proofErr w:type="gramStart"/>
+      <w:r>
+        <w:rPr>
+          <w:rFonts w:cstheme="minorHAnsi"/>
+          <w:color w:val="000000" w:themeColor="text1"/>
+        </w:rPr>
+        <w:t>used</w:t>
+      </w:r>
+      <w:proofErr w:type="gramEnd"/>
+      <w:r>
+        <w:rPr>
+          <w:rFonts w:cstheme="minorHAnsi"/>
+          <w:color w:val="000000" w:themeColor="text1"/>
+        </w:rPr>
+        <w:t xml:space="preserve"> and the results will be checked </w:t>
       </w:r>
       <w:r>
         <w:rPr>
@@ -3332,93 +3386,7 @@
           <w:color w:val="000000" w:themeColor="text1"/>
         </w:rPr>
         <w:lastRenderedPageBreak/>
-        <w:t xml:space="preserve">plan is </w:t>
-      </w:r>
-      <w:r>
-        <w:rPr>
-          <w:rFonts w:cstheme="minorHAnsi"/>
-          <w:color w:val="000000" w:themeColor="text1"/>
-        </w:rPr>
-        <w:t xml:space="preserve">covered in the </w:t>
-      </w:r>
-      <w:r>
-        <w:rPr>
-          <w:rFonts w:cstheme="minorHAnsi"/>
-          <w:color w:val="000000" w:themeColor="text1"/>
-        </w:rPr>
-        <w:t>next</w:t>
-      </w:r>
-      <w:r>
-        <w:rPr>
-          <w:rFonts w:cstheme="minorHAnsi"/>
-          <w:color w:val="000000" w:themeColor="text1"/>
-        </w:rPr>
-        <w:t xml:space="preserve"> Implementation section</w:t>
-      </w:r>
-      <w:r>
-        <w:rPr>
-          <w:rFonts w:cstheme="minorHAnsi"/>
-          <w:color w:val="000000" w:themeColor="text1"/>
-        </w:rPr>
-        <w:t>s</w:t>
-      </w:r>
-      <w:r>
-        <w:rPr>
-          <w:rFonts w:cstheme="minorHAnsi"/>
-          <w:color w:val="000000" w:themeColor="text1"/>
-        </w:rPr>
-        <w:t xml:space="preserve">. </w:t>
-      </w:r>
-      <w:r>
-        <w:rPr>
-          <w:rFonts w:cstheme="minorHAnsi"/>
-          <w:color w:val="000000" w:themeColor="text1"/>
-        </w:rPr>
-        <w:t xml:space="preserve">Smaller test datasets are easier to evaluate correct answers given a transaction database. The support, confidence, and lift values for each candidate itemset are simple and quick. Once </w:t>
-      </w:r>
-      <w:r>
-        <w:rPr>
-          <w:rFonts w:cstheme="minorHAnsi"/>
-          <w:color w:val="000000" w:themeColor="text1"/>
-        </w:rPr>
-        <w:t>I am</w:t>
-      </w:r>
-      <w:r>
-        <w:rPr>
-          <w:rFonts w:cstheme="minorHAnsi"/>
-          <w:color w:val="000000" w:themeColor="text1"/>
-        </w:rPr>
-        <w:t xml:space="preserve"> confident that the algorithm is working correctly the idea is to iron out potential bugs that </w:t>
-      </w:r>
-      <w:r>
-        <w:rPr>
-          <w:rFonts w:cstheme="minorHAnsi"/>
-          <w:color w:val="000000" w:themeColor="text1"/>
-        </w:rPr>
-        <w:t>I</w:t>
-      </w:r>
-      <w:r>
-        <w:rPr>
-          <w:rFonts w:cstheme="minorHAnsi"/>
-          <w:color w:val="000000" w:themeColor="text1"/>
-        </w:rPr>
-        <w:t xml:space="preserve"> did not anticipate when working with smaller datasets. Intermediate sized datasets will be </w:t>
-      </w:r>
-      <w:proofErr w:type="gramStart"/>
-      <w:r>
-        <w:rPr>
-          <w:rFonts w:cstheme="minorHAnsi"/>
-          <w:color w:val="000000" w:themeColor="text1"/>
-        </w:rPr>
-        <w:t>used</w:t>
-      </w:r>
-      <w:proofErr w:type="gramEnd"/>
-      <w:r>
-        <w:rPr>
-          <w:rFonts w:cstheme="minorHAnsi"/>
-          <w:color w:val="000000" w:themeColor="text1"/>
-        </w:rPr>
-        <w:t xml:space="preserve"> and the results will be checked at each implementation step. Once the problem is worked </w:t>
+        <w:t xml:space="preserve">at each implementation step. Once the problem is worked </w:t>
       </w:r>
       <w:proofErr w:type="gramStart"/>
       <w:r>
@@ -4024,15 +3992,7 @@
           <w:rFonts w:cstheme="minorHAnsi"/>
           <w:color w:val="000000" w:themeColor="text1"/>
         </w:rPr>
-        <w:t xml:space="preserve">## I am testing functions and steps as I go on a test dataset so that I know what the answer is and so that I can debug my program. At each step I am checking the expected results. Will make </w:t>
-      </w:r>
-      <w:r>
-        <w:rPr>
-          <w:rFonts w:cstheme="minorHAnsi"/>
-          <w:color w:val="000000" w:themeColor="text1"/>
-        </w:rPr>
-        <w:lastRenderedPageBreak/>
-        <w:t xml:space="preserve">this dataset into a test at the end. Since I used it for testing I will fine more datasets to test the finished product by finding examples online at the following websites </w:t>
+        <w:t xml:space="preserve">## I am testing functions and steps as I go on a test dataset so that I know what the answer is and so that I can debug my program. At each step I am checking the expected results. Will make this dataset into a test at the end. Since I used it for testing I will fine more datasets to test the finished product by finding examples online at the following websites </w:t>
       </w:r>
       <w:proofErr w:type="spellStart"/>
       <w:proofErr w:type="gramStart"/>
@@ -4938,19 +4898,7 @@
         <w:rPr>
           <w:rFonts w:cstheme="minorHAnsi"/>
         </w:rPr>
-        <w:t>During the course of approaching this task, I figured out that gene SNP-sets</w:t>
-      </w:r>
-      <w:r>
-        <w:rPr>
-          <w:rFonts w:cstheme="minorHAnsi"/>
-        </w:rPr>
-        <w:t xml:space="preserve"> in the way that I previously described</w:t>
-      </w:r>
-      <w:r>
-        <w:rPr>
-          <w:rFonts w:cstheme="minorHAnsi"/>
-        </w:rPr>
-        <w:t xml:space="preserve"> are not going to work due to the fact that the time complexity of this algorithm is a least O(n) = 2</w:t>
+        <w:t>During the course of approaching this task, I figured out that gene SNP-sets in the way that I previously described are not going to work due to the fact that the time complexity of this algorithm is a least O(n) = 2</w:t>
       </w:r>
       <w:r>
         <w:rPr>
@@ -5342,7 +5290,6 @@
         <w:rPr>
           <w:rFonts w:cstheme="minorHAnsi"/>
         </w:rPr>
-        <w:lastRenderedPageBreak/>
         <w:t xml:space="preserve">“An Improved </w:t>
       </w:r>
       <w:proofErr w:type="spellStart"/>
@@ -5428,6 +5375,7 @@
           <w:color w:val="202020"/>
           <w:shd w:val="clear" w:color="auto" w:fill="FFFFFF"/>
         </w:rPr>
+        <w:lastRenderedPageBreak/>
         <w:t>“</w:t>
       </w:r>
       <w:proofErr w:type="spellStart"/>

</xml_diff>

<commit_message>
Updated ML_Project2_ksm272.docx on 2021-04-16. Added more information on the program and real genomic dataset.
</commit_message>
<xml_diff>
--- a/ML_Project_2/ML_Project2_ksm272.docx
+++ b/ML_Project_2/ML_Project2_ksm272.docx
@@ -10666,6 +10666,38 @@
           <w:color w:val="000000" w:themeColor="text1"/>
         </w:rPr>
       </w:pPr>
+    </w:p>
+    <w:p>
+      <w:pPr>
+        <w:rPr>
+          <w:rFonts w:ascii="Calibri" w:hAnsi="Calibri" w:cs="Calibri"/>
+          <w:color w:val="000000" w:themeColor="text1"/>
+        </w:rPr>
+      </w:pPr>
+    </w:p>
+    <w:p>
+      <w:pPr>
+        <w:rPr>
+          <w:rFonts w:ascii="Calibri" w:hAnsi="Calibri" w:cs="Calibri"/>
+          <w:color w:val="000000" w:themeColor="text1"/>
+        </w:rPr>
+      </w:pPr>
+    </w:p>
+    <w:p>
+      <w:pPr>
+        <w:rPr>
+          <w:rFonts w:ascii="Calibri" w:hAnsi="Calibri" w:cs="Calibri"/>
+          <w:color w:val="000000" w:themeColor="text1"/>
+        </w:rPr>
+      </w:pPr>
+      <w:r>
+        <w:rPr>
+          <w:rFonts w:ascii="Calibri" w:hAnsi="Calibri" w:cs="Calibri"/>
+          <w:color w:val="000000" w:themeColor="text1"/>
+        </w:rPr>
+        <w:lastRenderedPageBreak/>
+        <w:t xml:space="preserve">I also made a function to calculate and print the association rule metrics to a file. All association metrics support, confidence, lift, leverage and conviction are calculated and printed. </w:t>
+      </w:r>
       <w:r>
         <w:rPr>
           <w:rFonts w:ascii="Calibri" w:hAnsi="Calibri" w:cs="Calibri"/>
@@ -10874,7 +10906,21 @@
           <w:rFonts w:ascii="Calibri" w:hAnsi="Calibri" w:cs="Calibri"/>
           <w:color w:val="000000" w:themeColor="text1"/>
         </w:rPr>
-        <w:t>As seen in the</w:t>
+        <w:t xml:space="preserve">As </w:t>
+      </w:r>
+      <w:r>
+        <w:rPr>
+          <w:rFonts w:ascii="Calibri" w:hAnsi="Calibri" w:cs="Calibri"/>
+          <w:color w:val="000000" w:themeColor="text1"/>
+        </w:rPr>
+        <w:t>shown</w:t>
+      </w:r>
+      <w:r>
+        <w:rPr>
+          <w:rFonts w:ascii="Calibri" w:hAnsi="Calibri" w:cs="Calibri"/>
+          <w:color w:val="000000" w:themeColor="text1"/>
+        </w:rPr>
+        <w:t xml:space="preserve"> in the</w:t>
       </w:r>
       <w:r>
         <w:rPr>
@@ -11844,6 +11890,7 @@
           <w:rFonts w:ascii="Calibri" w:hAnsi="Calibri" w:cs="Calibri"/>
           <w:color w:val="000000" w:themeColor="text1"/>
         </w:rPr>
+        <w:lastRenderedPageBreak/>
         <w:t xml:space="preserve">Memory usage of Under 1GB was proposed because the </w:t>
       </w:r>
       <w:proofErr w:type="spellStart"/>
@@ -13731,7 +13778,15 @@
           <w:rFonts w:ascii="Calibri" w:hAnsi="Calibri" w:cs="Calibri"/>
           <w:color w:val="000000" w:themeColor="text1"/>
         </w:rPr>
-        <w:t xml:space="preserve"> This indicated to me that these datasets needed to be partitioned as directed in the instructions for using a “real” genomic dataset.</w:t>
+        <w:t xml:space="preserve"> This indicated to me that </w:t>
+      </w:r>
+      <w:r>
+        <w:rPr>
+          <w:rFonts w:ascii="Calibri" w:hAnsi="Calibri" w:cs="Calibri"/>
+          <w:color w:val="000000" w:themeColor="text1"/>
+        </w:rPr>
+        <w:lastRenderedPageBreak/>
+        <w:t>these datasets needed to be partitioned as directed in the instructions for using a “real” genomic dataset.</w:t>
       </w:r>
     </w:p>
     <w:p>
@@ -14360,7 +14415,14 @@
         <w:rPr>
           <w:rFonts w:ascii="Calibri" w:hAnsi="Calibri" w:cs="Calibri"/>
         </w:rPr>
-        <w:t xml:space="preserve"> as a set of SNPs. That way we can figure out an optimal number of SNPs per set that can be used to make the individual SNP sets of comparable size to not have a set considerably less than the others if there are like less than 50 % of the entire number of SNP variants per chromosome. This way we can eliminate the complexity of the original plan. The original plan would have made it harder to code overall. </w:t>
+        <w:t xml:space="preserve"> as a set of SNPs. That way we can figure out an optimal number of SNPs per set that can be used to make the individual SNP sets of comparable size to not have a set considerably less than the others if there are like </w:t>
+      </w:r>
+      <w:r>
+        <w:rPr>
+          <w:rFonts w:ascii="Calibri" w:hAnsi="Calibri" w:cs="Calibri"/>
+        </w:rPr>
+        <w:lastRenderedPageBreak/>
+        <w:t xml:space="preserve">less than 50 % of the entire number of SNP variants per chromosome. This way we can eliminate the complexity of the original plan. The original plan would have made it harder to code overall. </w:t>
       </w:r>
     </w:p>
     <w:p>
@@ -14746,7 +14808,49 @@
           <w:rFonts w:ascii="Calibri" w:hAnsi="Calibri" w:cs="Calibri"/>
           <w:color w:val="000000" w:themeColor="text1"/>
         </w:rPr>
-        <w:t>. This dataset was used to show that I know how to partition files and submit them to the HPC cluster. Unfortunately, since this wasn’t a dataset to use for obtaining novel insights there were no novel findings.</w:t>
+        <w:t xml:space="preserve">. This dataset was used to show that I know how to partition files and submit them to the HPC cluster. </w:t>
+      </w:r>
+      <w:r>
+        <w:rPr>
+          <w:rFonts w:ascii="Calibri" w:hAnsi="Calibri" w:cs="Calibri"/>
+          <w:color w:val="000000" w:themeColor="text1"/>
+        </w:rPr>
+        <w:t xml:space="preserve">The </w:t>
+      </w:r>
+      <w:r>
+        <w:rPr>
+          <w:rFonts w:ascii="Calibri" w:hAnsi="Calibri" w:cs="Calibri"/>
+          <w:color w:val="000000" w:themeColor="text1"/>
+        </w:rPr>
+        <w:t>apriori_algorithm_job_array.sh</w:t>
+      </w:r>
+      <w:r>
+        <w:rPr>
+          <w:rFonts w:ascii="Calibri" w:hAnsi="Calibri" w:cs="Calibri"/>
+          <w:color w:val="000000" w:themeColor="text1"/>
+        </w:rPr>
+        <w:t xml:space="preserve"> file was used to submit the job to the cluster and the commands used to set up and submit the job is found in the </w:t>
+      </w:r>
+      <w:r>
+        <w:rPr>
+          <w:rFonts w:ascii="Calibri" w:hAnsi="Calibri" w:cs="Calibri"/>
+          <w:color w:val="000000" w:themeColor="text1"/>
+        </w:rPr>
+        <w:t>apriori_genotype_pattern_commands.txt</w:t>
+      </w:r>
+      <w:r>
+        <w:rPr>
+          <w:rFonts w:ascii="Calibri" w:hAnsi="Calibri" w:cs="Calibri"/>
+          <w:color w:val="000000" w:themeColor="text1"/>
+        </w:rPr>
+        <w:t xml:space="preserve"> file. </w:t>
+      </w:r>
+      <w:r>
+        <w:rPr>
+          <w:rFonts w:ascii="Calibri" w:hAnsi="Calibri" w:cs="Calibri"/>
+          <w:color w:val="000000" w:themeColor="text1"/>
+        </w:rPr>
+        <w:t>Unfortunately, since this wasn’t a dataset to use for obtaining novel insights there were no novel findings.</w:t>
       </w:r>
       <w:r>
         <w:rPr>
@@ -15804,6 +15908,7 @@
                 <w:sz w:val="22"/>
                 <w:szCs w:val="22"/>
               </w:rPr>
+              <w:lastRenderedPageBreak/>
               <w:t>apriori_genotypes_part15.tsv</w:t>
             </w:r>
           </w:p>
@@ -17204,7 +17309,6 @@
                 <w:sz w:val="22"/>
                 <w:szCs w:val="22"/>
               </w:rPr>
-              <w:lastRenderedPageBreak/>
               <w:t>apriori_genotypes_part3.tsv</w:t>
             </w:r>
           </w:p>
@@ -18379,34 +18483,6 @@
           <w:rFonts w:ascii="Calibri" w:hAnsi="Calibri" w:cs="Calibri"/>
           <w:color w:val="000000" w:themeColor="text1"/>
         </w:rPr>
-        <w:t xml:space="preserve"> There </w:t>
-      </w:r>
-      <w:r>
-        <w:rPr>
-          <w:rFonts w:ascii="Calibri" w:hAnsi="Calibri" w:cs="Calibri"/>
-          <w:color w:val="000000" w:themeColor="text1"/>
-        </w:rPr>
-        <w:t>were</w:t>
-      </w:r>
-      <w:r>
-        <w:rPr>
-          <w:rFonts w:ascii="Calibri" w:hAnsi="Calibri" w:cs="Calibri"/>
-          <w:color w:val="000000" w:themeColor="text1"/>
-        </w:rPr>
-        <w:t xml:space="preserve"> no novel findings. Please see the following table </w:t>
-      </w:r>
-      <w:r>
-        <w:rPr>
-          <w:rFonts w:ascii="Calibri" w:hAnsi="Calibri" w:cs="Calibri"/>
-          <w:color w:val="000000" w:themeColor="text1"/>
-        </w:rPr>
-        <w:t>for</w:t>
-      </w:r>
-      <w:r>
-        <w:rPr>
-          <w:rFonts w:ascii="Calibri" w:hAnsi="Calibri" w:cs="Calibri"/>
-          <w:color w:val="000000" w:themeColor="text1"/>
-        </w:rPr>
         <w:t xml:space="preserve"> </w:t>
       </w:r>
       <w:r>
@@ -18414,14 +18490,86 @@
           <w:rFonts w:ascii="Calibri" w:hAnsi="Calibri" w:cs="Calibri"/>
           <w:color w:val="000000" w:themeColor="text1"/>
         </w:rPr>
-        <w:t>test and resource usage</w:t>
-      </w:r>
-      <w:r>
-        <w:rPr>
-          <w:rFonts w:ascii="Calibri" w:hAnsi="Calibri" w:cs="Calibri"/>
-          <w:color w:val="000000" w:themeColor="text1"/>
-        </w:rPr>
-        <w:t xml:space="preserve"> statistics</w:t>
+        <w:t xml:space="preserve">An example of the output of the execute_apriori.py for frequent </w:t>
+      </w:r>
+      <w:proofErr w:type="spellStart"/>
+      <w:r>
+        <w:rPr>
+          <w:rFonts w:ascii="Calibri" w:hAnsi="Calibri" w:cs="Calibri"/>
+          <w:color w:val="000000" w:themeColor="text1"/>
+        </w:rPr>
+        <w:t>itemsets</w:t>
+      </w:r>
+      <w:proofErr w:type="spellEnd"/>
+      <w:r>
+        <w:rPr>
+          <w:rFonts w:ascii="Calibri" w:hAnsi="Calibri" w:cs="Calibri"/>
+          <w:color w:val="000000" w:themeColor="text1"/>
+        </w:rPr>
+        <w:t xml:space="preserve"> and association metrics script is found </w:t>
+      </w:r>
+      <w:r>
+        <w:rPr>
+          <w:rFonts w:ascii="Calibri" w:hAnsi="Calibri" w:cs="Calibri"/>
+          <w:color w:val="000000" w:themeColor="text1"/>
+        </w:rPr>
+        <w:t>ML_Project_2/</w:t>
+      </w:r>
+      <w:proofErr w:type="spellStart"/>
+      <w:r>
+        <w:rPr>
+          <w:rFonts w:ascii="Calibri" w:hAnsi="Calibri" w:cs="Calibri"/>
+          <w:color w:val="000000" w:themeColor="text1"/>
+        </w:rPr>
+        <w:t>real_genomic_dataset</w:t>
+      </w:r>
+      <w:proofErr w:type="spellEnd"/>
+      <w:r>
+        <w:rPr>
+          <w:rFonts w:ascii="Calibri" w:hAnsi="Calibri" w:cs="Calibri"/>
+          <w:color w:val="000000" w:themeColor="text1"/>
+        </w:rPr>
+        <w:t>/real_genomic_dataset2</w:t>
+      </w:r>
+      <w:r>
+        <w:rPr>
+          <w:rFonts w:ascii="Calibri" w:hAnsi="Calibri" w:cs="Calibri"/>
+          <w:color w:val="000000" w:themeColor="text1"/>
+        </w:rPr>
+        <w:t>/</w:t>
+      </w:r>
+      <w:r>
+        <w:t xml:space="preserve"> </w:t>
+      </w:r>
+      <w:proofErr w:type="spellStart"/>
+      <w:r>
+        <w:rPr>
+          <w:rFonts w:ascii="Calibri" w:hAnsi="Calibri" w:cs="Calibri"/>
+          <w:color w:val="000000" w:themeColor="text1"/>
+        </w:rPr>
+        <w:t>apriori_genomic_dataset_output</w:t>
+      </w:r>
+      <w:proofErr w:type="spellEnd"/>
+      <w:r>
+        <w:rPr>
+          <w:rFonts w:ascii="Calibri" w:hAnsi="Calibri" w:cs="Calibri"/>
+          <w:color w:val="000000" w:themeColor="text1"/>
+        </w:rPr>
+        <w:t xml:space="preserve">. </w:t>
+      </w:r>
+      <w:r>
+        <w:rPr>
+          <w:rFonts w:ascii="Calibri" w:hAnsi="Calibri" w:cs="Calibri"/>
+          <w:color w:val="000000" w:themeColor="text1"/>
+        </w:rPr>
+        <w:t>There were no novel findings</w:t>
+      </w:r>
+      <w:r>
+        <w:rPr>
+          <w:rFonts w:ascii="Calibri" w:hAnsi="Calibri" w:cs="Calibri"/>
+          <w:color w:val="000000" w:themeColor="text1"/>
+        </w:rPr>
+        <w:t xml:space="preserve"> besides many frequent patterns</w:t>
       </w:r>
       <w:r>
         <w:rPr>
@@ -18435,47 +18583,14 @@
           <w:rFonts w:ascii="Calibri" w:hAnsi="Calibri" w:cs="Calibri"/>
           <w:color w:val="000000" w:themeColor="text1"/>
         </w:rPr>
-        <w:t xml:space="preserve"> There are output fil</w:t>
-      </w:r>
-      <w:r>
-        <w:rPr>
-          <w:rFonts w:ascii="Calibri" w:hAnsi="Calibri" w:cs="Calibri"/>
-          <w:color w:val="000000" w:themeColor="text1"/>
-        </w:rPr>
-        <w:t>es</w:t>
-      </w:r>
-      <w:r>
-        <w:rPr>
-          <w:rFonts w:ascii="Calibri" w:hAnsi="Calibri" w:cs="Calibri"/>
-          <w:color w:val="000000" w:themeColor="text1"/>
-        </w:rPr>
-        <w:t xml:space="preserve"> in the following folder. </w:t>
-      </w:r>
-      <w:r>
-        <w:rPr>
-          <w:rFonts w:ascii="Calibri" w:eastAsiaTheme="minorHAnsi" w:hAnsi="Calibri" w:cs="Calibri"/>
-          <w:color w:val="000000"/>
-          <w:lang w:val="en-US"/>
-        </w:rPr>
-        <w:t>MDSC_679/ML_Project_2/</w:t>
-      </w:r>
-      <w:proofErr w:type="spellStart"/>
-      <w:r>
-        <w:rPr>
-          <w:rFonts w:ascii="Calibri" w:eastAsiaTheme="minorHAnsi" w:hAnsi="Calibri" w:cs="Calibri"/>
-          <w:color w:val="000000"/>
-          <w:lang w:val="en-US"/>
-        </w:rPr>
-        <w:t>test_output</w:t>
-      </w:r>
-      <w:proofErr w:type="spellEnd"/>
-      <w:r>
-        <w:rPr>
-          <w:rFonts w:ascii="Calibri" w:eastAsiaTheme="minorHAnsi" w:hAnsi="Calibri" w:cs="Calibri"/>
-          <w:color w:val="000000"/>
-          <w:lang w:val="en-US"/>
-        </w:rPr>
-        <w:t>/real_genomic_dataset2</w:t>
+        <w:t xml:space="preserve"> More analysis would have to be done to assess whether or not there is a more frequent genotype that corresponds to a particular phenotype. I did not have time to do this yet there is the design of how to approach the problem of novel findings.</w:t>
+      </w:r>
+      <w:r>
+        <w:rPr>
+          <w:rFonts w:ascii="Calibri" w:hAnsi="Calibri" w:cs="Calibri"/>
+          <w:color w:val="000000" w:themeColor="text1"/>
+        </w:rPr>
+        <w:t xml:space="preserve"> Please see the following table for test and resource usage statistics.</w:t>
       </w:r>
     </w:p>
     <w:p>
@@ -18785,6 +18900,70 @@
       <w:pPr>
         <w:rPr>
           <w:rFonts w:ascii="Calibri" w:hAnsi="Calibri" w:cs="Calibri"/>
+          <w:color w:val="000000" w:themeColor="text1"/>
+        </w:rPr>
+      </w:pPr>
+    </w:p>
+    <w:p>
+      <w:pPr>
+        <w:rPr>
+          <w:rFonts w:ascii="Calibri" w:hAnsi="Calibri" w:cs="Calibri"/>
+          <w:color w:val="000000" w:themeColor="text1"/>
+        </w:rPr>
+      </w:pPr>
+    </w:p>
+    <w:p>
+      <w:pPr>
+        <w:rPr>
+          <w:rFonts w:ascii="Calibri" w:hAnsi="Calibri" w:cs="Calibri"/>
+          <w:color w:val="000000" w:themeColor="text1"/>
+        </w:rPr>
+      </w:pPr>
+    </w:p>
+    <w:p>
+      <w:pPr>
+        <w:rPr>
+          <w:rFonts w:ascii="Calibri" w:hAnsi="Calibri" w:cs="Calibri"/>
+          <w:color w:val="000000" w:themeColor="text1"/>
+        </w:rPr>
+      </w:pPr>
+    </w:p>
+    <w:p>
+      <w:pPr>
+        <w:rPr>
+          <w:rFonts w:ascii="Calibri" w:hAnsi="Calibri" w:cs="Calibri"/>
+          <w:color w:val="000000" w:themeColor="text1"/>
+        </w:rPr>
+      </w:pPr>
+    </w:p>
+    <w:p>
+      <w:pPr>
+        <w:rPr>
+          <w:rFonts w:ascii="Calibri" w:hAnsi="Calibri" w:cs="Calibri"/>
+          <w:color w:val="000000" w:themeColor="text1"/>
+        </w:rPr>
+      </w:pPr>
+    </w:p>
+    <w:p>
+      <w:pPr>
+        <w:rPr>
+          <w:rFonts w:ascii="Calibri" w:hAnsi="Calibri" w:cs="Calibri"/>
+          <w:color w:val="000000" w:themeColor="text1"/>
+        </w:rPr>
+      </w:pPr>
+    </w:p>
+    <w:p>
+      <w:pPr>
+        <w:rPr>
+          <w:rFonts w:ascii="Calibri" w:hAnsi="Calibri" w:cs="Calibri"/>
+          <w:color w:val="000000" w:themeColor="text1"/>
+        </w:rPr>
+      </w:pPr>
+    </w:p>
+    <w:p>
+      <w:pPr>
+        <w:rPr>
+          <w:rFonts w:ascii="Calibri" w:hAnsi="Calibri" w:cs="Calibri"/>
           <w:b/>
           <w:bCs/>
           <w:color w:val="000000" w:themeColor="text1"/>
@@ -18946,30 +19125,6 @@
       <w:pPr>
         <w:rPr>
           <w:rFonts w:ascii="Calibri" w:hAnsi="Calibri" w:cs="Calibri"/>
-          <w:color w:val="000000" w:themeColor="text1"/>
-        </w:rPr>
-      </w:pPr>
-    </w:p>
-    <w:p>
-      <w:pPr>
-        <w:rPr>
-          <w:rFonts w:ascii="Calibri" w:hAnsi="Calibri" w:cs="Calibri"/>
-          <w:color w:val="000000" w:themeColor="text1"/>
-        </w:rPr>
-      </w:pPr>
-    </w:p>
-    <w:p>
-      <w:pPr>
-        <w:rPr>
-          <w:rFonts w:ascii="Calibri" w:hAnsi="Calibri" w:cs="Calibri"/>
-          <w:color w:val="000000" w:themeColor="text1"/>
-        </w:rPr>
-      </w:pPr>
-    </w:p>
-    <w:p>
-      <w:pPr>
-        <w:rPr>
-          <w:rFonts w:ascii="Calibri" w:hAnsi="Calibri" w:cs="Calibri"/>
           <w:b/>
           <w:bCs/>
           <w:color w:val="000000" w:themeColor="text1"/>
@@ -18982,7 +19137,6 @@
           <w:bCs/>
           <w:color w:val="000000" w:themeColor="text1"/>
         </w:rPr>
-        <w:lastRenderedPageBreak/>
         <w:t>Data and Source code Availability.</w:t>
       </w:r>
     </w:p>
@@ -19091,21 +19245,7 @@
           <w:rFonts w:ascii="Calibri" w:hAnsi="Calibri" w:cs="Calibri"/>
           <w:color w:val="000000" w:themeColor="text1"/>
         </w:rPr>
-        <w:t xml:space="preserve"> Source code is found in the </w:t>
-      </w:r>
-      <w:r>
-        <w:rPr>
-          <w:rFonts w:ascii="Calibri" w:hAnsi="Calibri" w:cs="Calibri"/>
-          <w:color w:val="000000" w:themeColor="text1"/>
-        </w:rPr>
-        <w:t>ML_Project_2</w:t>
-      </w:r>
-      <w:r>
-        <w:rPr>
-          <w:rFonts w:ascii="Calibri" w:hAnsi="Calibri" w:cs="Calibri"/>
-          <w:color w:val="000000" w:themeColor="text1"/>
-        </w:rPr>
-        <w:t xml:space="preserve"> folder Apriori.py and execute_apriori.py.</w:t>
+        <w:t xml:space="preserve"> Source code is found in the ML_Project_2 folder Apriori.py and execute_apriori.py.</w:t>
       </w:r>
     </w:p>
     <w:p>
@@ -19422,13 +19562,38 @@
         </w:rPr>
         <w:t xml:space="preserve"> (2014), PLOS Computational Biology 10(6): e1003627. </w:t>
       </w:r>
-      <w:r>
-        <w:rPr>
-          <w:rFonts w:ascii="Calibri" w:hAnsi="Calibri" w:cs="Calibri"/>
-          <w:shd w:val="clear" w:color="auto" w:fill="FFFFFF"/>
-        </w:rPr>
-        <w:t>https://doi.org/10.1371/journal.pcbi.1003627</w:t>
-      </w:r>
+      <w:hyperlink r:id="rId8" w:history="1">
+        <w:r>
+          <w:rPr>
+            <w:rStyle w:val="Hyperlink"/>
+            <w:rFonts w:ascii="Calibri" w:hAnsi="Calibri" w:cs="Calibri"/>
+            <w:shd w:val="clear" w:color="auto" w:fill="FFFFFF"/>
+          </w:rPr>
+          <w:t>https://doi.org/10.1371/journal.pcbi.1003627</w:t>
+        </w:r>
+      </w:hyperlink>
+    </w:p>
+    <w:p>
+      <w:pPr>
+        <w:pStyle w:val="ListParagraph"/>
+        <w:rPr>
+          <w:rFonts w:ascii="Calibri" w:hAnsi="Calibri" w:cs="Calibri"/>
+        </w:rPr>
+      </w:pPr>
+    </w:p>
+    <w:p>
+      <w:pPr>
+        <w:rPr>
+          <w:rFonts w:ascii="Calibri" w:hAnsi="Calibri" w:cs="Calibri"/>
+        </w:rPr>
+      </w:pPr>
+    </w:p>
+    <w:p>
+      <w:pPr>
+        <w:rPr>
+          <w:rFonts w:ascii="Calibri" w:hAnsi="Calibri" w:cs="Calibri"/>
+        </w:rPr>
+      </w:pPr>
     </w:p>
     <w:sectPr>
       <w:pgSz w:w="12240" w:h="15840"/>

</xml_diff>